<commit_message>
College Ethical Hacking progress
</commit_message>
<xml_diff>
--- a/Ethical Hacking/21010093_EH_2,3,4.docx
+++ b/Ethical Hacking/21010093_EH_2,3,4.docx
@@ -1,6 +1,6 @@
 
 <file path=word/document.xml><?xml version="1.0" encoding="utf-8"?>
-<w:document xmlns:wpc="http://schemas.microsoft.com/office/word/2010/wordprocessingCanvas" xmlns:cx="http://schemas.microsoft.com/office/drawing/2014/chartex" xmlns:cx1="http://schemas.microsoft.com/office/drawing/2015/9/8/chartex" xmlns:cx2="http://schemas.microsoft.com/office/drawing/2015/10/21/chartex" xmlns:cx3="http://schemas.microsoft.com/office/drawing/2016/5/9/chartex" xmlns:cx4="http://schemas.microsoft.com/office/drawing/2016/5/10/chartex" xmlns:cx5="http://schemas.microsoft.com/office/drawing/2016/5/11/chartex" xmlns:cx6="http://schemas.microsoft.com/office/drawing/2016/5/12/chartex" xmlns:cx7="http://schemas.microsoft.com/office/drawing/2016/5/13/chartex" xmlns:cx8="http://schemas.microsoft.com/office/drawing/2016/5/14/chartex" xmlns:mc="http://schemas.openxmlformats.org/markup-compatibility/2006" xmlns:aink="http://schemas.microsoft.com/office/drawing/2016/ink" xmlns:am3d="http://schemas.microsoft.com/office/drawing/2017/model3d" xmlns:o="urn:schemas-microsoft-com:office:office" xmlns:oel="http://schemas.microsoft.com/office/2019/extlst" xmlns:r="http://schemas.openxmlformats.org/officeDocument/2006/relationships" xmlns:m="http://schemas.openxmlformats.org/officeDocument/2006/math" xmlns:v="urn:schemas-microsoft-com:vml" xmlns:wp14="http://schemas.microsoft.com/office/word/2010/wordprocessingDrawing" xmlns:wp="http://schemas.openxmlformats.org/drawingml/2006/wordprocessingDrawing" xmlns:w10="urn:schemas-microsoft-com:office:word" xmlns:w="http://schemas.openxmlformats.org/wordprocessingml/2006/main" xmlns:w14="http://schemas.microsoft.com/office/word/2010/wordml" xmlns:w15="http://schemas.microsoft.com/office/word/2012/wordml" xmlns:w16cex="http://schemas.microsoft.com/office/word/2018/wordml/cex" xmlns:w16cid="http://schemas.microsoft.com/office/word/2016/wordml/cid" xmlns:w16="http://schemas.microsoft.com/office/word/2018/wordml" xmlns:w16sdtdh="http://schemas.microsoft.com/office/word/2020/wordml/sdtdatahash" xmlns:w16se="http://schemas.microsoft.com/office/word/2015/wordml/symex" xmlns:wpg="http://schemas.microsoft.com/office/word/2010/wordprocessingGroup" xmlns:wpi="http://schemas.microsoft.com/office/word/2010/wordprocessingInk" xmlns:wne="http://schemas.microsoft.com/office/word/2006/wordml" xmlns:wps="http://schemas.microsoft.com/office/word/2010/wordprocessingShape" mc:Ignorable="w14 w15 w16se w16cid w16 w16cex w16sdtdh wp14">
+<w:document xmlns:wpc="http://schemas.microsoft.com/office/word/2010/wordprocessingCanvas" xmlns:cx="http://schemas.microsoft.com/office/drawing/2014/chartex" xmlns:cx1="http://schemas.microsoft.com/office/drawing/2015/9/8/chartex" xmlns:cx2="http://schemas.microsoft.com/office/drawing/2015/10/21/chartex" xmlns:cx3="http://schemas.microsoft.com/office/drawing/2016/5/9/chartex" xmlns:cx4="http://schemas.microsoft.com/office/drawing/2016/5/10/chartex" xmlns:cx5="http://schemas.microsoft.com/office/drawing/2016/5/11/chartex" xmlns:cx6="http://schemas.microsoft.com/office/drawing/2016/5/12/chartex" xmlns:cx7="http://schemas.microsoft.com/office/drawing/2016/5/13/chartex" xmlns:cx8="http://schemas.microsoft.com/office/drawing/2016/5/14/chartex" xmlns:mc="http://schemas.openxmlformats.org/markup-compatibility/2006" xmlns:aink="http://schemas.microsoft.com/office/drawing/2016/ink" xmlns:am3d="http://schemas.microsoft.com/office/drawing/2017/model3d" xmlns:o="urn:schemas-microsoft-com:office:office" xmlns:r="http://schemas.openxmlformats.org/officeDocument/2006/relationships" xmlns:m="http://schemas.openxmlformats.org/officeDocument/2006/math" xmlns:v="urn:schemas-microsoft-com:vml" xmlns:wp14="http://schemas.microsoft.com/office/word/2010/wordprocessingDrawing" xmlns:wp="http://schemas.openxmlformats.org/drawingml/2006/wordprocessingDrawing" xmlns:w10="urn:schemas-microsoft-com:office:word" xmlns:w="http://schemas.openxmlformats.org/wordprocessingml/2006/main" xmlns:w14="http://schemas.microsoft.com/office/word/2010/wordml" xmlns:w15="http://schemas.microsoft.com/office/word/2012/wordml" xmlns:w16cex="http://schemas.microsoft.com/office/word/2018/wordml/cex" xmlns:w16cid="http://schemas.microsoft.com/office/word/2016/wordml/cid" xmlns:w16="http://schemas.microsoft.com/office/word/2018/wordml" xmlns:w16sdtdh="http://schemas.microsoft.com/office/word/2020/wordml/sdtdatahash" xmlns:w16se="http://schemas.microsoft.com/office/word/2015/wordml/symex" xmlns:wpg="http://schemas.microsoft.com/office/word/2010/wordprocessingGroup" xmlns:wpi="http://schemas.microsoft.com/office/word/2010/wordprocessingInk" xmlns:wne="http://schemas.microsoft.com/office/word/2006/wordml" xmlns:wps="http://schemas.microsoft.com/office/word/2010/wordprocessingShape" mc:Ignorable="w14 w15 w16se w16cid w16 w16cex w16sdtdh wp14">
   <w:body>
     <w:tbl>
       <w:tblPr>
@@ -2147,123 +2147,92 @@
     <w:p>
       <w:pPr>
         <w:pStyle w:val="Heading2"/>
-      </w:pPr>
-      <w:r>
-        <w:t>Scope Report</w:t>
-      </w:r>
-    </w:p>
-    <w:p>
-      <w:pPr>
         <w:rPr>
           <w:i/>
           <w:iCs/>
         </w:rPr>
       </w:pPr>
       <w:r>
+        <w:t>Scope Report</w:t>
+      </w:r>
+    </w:p>
+    <w:p>
+      <w:pPr>
+        <w:pStyle w:val="Heading3"/>
         <w:rPr>
           <w:i/>
           <w:iCs/>
-        </w:rPr>
-        <w:t>In the stages below d</w:t>
-      </w:r>
-      <w:r>
+          <w:lang w:eastAsia="en-GB"/>
+        </w:rPr>
+      </w:pPr>
+      <w:r>
+        <w:rPr>
+          <w:rFonts w:eastAsia="Times New Roman"/>
+          <w:lang w:eastAsia="en-GB"/>
+        </w:rPr>
+        <w:br/>
+      </w:r>
+      <w:r>
+        <w:rPr>
+          <w:rFonts w:eastAsia="Times New Roman"/>
+          <w:lang w:eastAsia="en-GB"/>
+        </w:rPr>
+        <w:t>Planning</w:t>
+      </w:r>
+      <w:r>
+        <w:rPr>
+          <w:rFonts w:eastAsia="Times New Roman"/>
+          <w:lang w:eastAsia="en-GB"/>
+        </w:rPr>
+        <w:t xml:space="preserve"> Stage</w:t>
+      </w:r>
+      <w:r>
+        <w:rPr>
+          <w:rFonts w:eastAsia="Times New Roman"/>
+          <w:lang w:eastAsia="en-GB"/>
+        </w:rPr>
+        <w:t>:</w:t>
+      </w:r>
+    </w:p>
+    <w:p>
+      <w:pPr>
         <w:rPr>
           <w:i/>
           <w:iCs/>
-        </w:rPr>
-        <w:t xml:space="preserve">iscuss </w:t>
-      </w:r>
+          <w:lang w:eastAsia="en-GB"/>
+        </w:rPr>
+      </w:pPr>
       <w:r>
         <w:rPr>
           <w:i/>
           <w:iCs/>
-        </w:rPr>
-        <w:t xml:space="preserve">the </w:t>
+          <w:lang w:eastAsia="en-GB"/>
+        </w:rPr>
+        <w:t xml:space="preserve">Pen-test </w:t>
       </w:r>
       <w:r>
         <w:rPr>
           <w:i/>
           <w:iCs/>
-        </w:rPr>
-        <w:t xml:space="preserve">procedure, </w:t>
+          <w:lang w:eastAsia="en-GB"/>
+        </w:rPr>
+        <w:t>completed and submission date:</w:t>
       </w:r>
       <w:r>
         <w:rPr>
           <w:i/>
           <w:iCs/>
-        </w:rPr>
-        <w:t>tools used, commands run, findings – include screen shots as evidence.</w:t>
-      </w:r>
-    </w:p>
-    <w:p>
-      <w:pPr>
-        <w:pStyle w:val="Heading3"/>
+          <w:lang w:eastAsia="en-GB"/>
+        </w:rPr>
+        <w:t xml:space="preserve"> </w:t>
+      </w:r>
+      <w:r>
         <w:rPr>
           <w:i/>
           <w:iCs/>
           <w:lang w:eastAsia="en-GB"/>
         </w:rPr>
-      </w:pPr>
-      <w:r>
-        <w:rPr>
-          <w:rFonts w:eastAsia="Times New Roman"/>
-          <w:lang w:eastAsia="en-GB"/>
-        </w:rPr>
-        <w:br/>
-      </w:r>
-      <w:r>
-        <w:rPr>
-          <w:rFonts w:eastAsia="Times New Roman"/>
-          <w:lang w:eastAsia="en-GB"/>
-        </w:rPr>
-        <w:t>Planning</w:t>
-      </w:r>
-      <w:r>
-        <w:rPr>
-          <w:rFonts w:eastAsia="Times New Roman"/>
-          <w:lang w:eastAsia="en-GB"/>
-        </w:rPr>
-        <w:t xml:space="preserve"> Stage</w:t>
-      </w:r>
-      <w:r>
-        <w:rPr>
-          <w:rFonts w:eastAsia="Times New Roman"/>
-          <w:lang w:eastAsia="en-GB"/>
-        </w:rPr>
-        <w:t>:</w:t>
-      </w:r>
-    </w:p>
-    <w:p>
-      <w:pPr>
-        <w:rPr>
-          <w:i/>
-          <w:iCs/>
-          <w:lang w:eastAsia="en-GB"/>
-        </w:rPr>
-      </w:pPr>
-      <w:r>
-        <w:rPr>
-          <w:i/>
-          <w:iCs/>
-          <w:lang w:eastAsia="en-GB"/>
-        </w:rPr>
-        <w:t xml:space="preserve">Pen-test </w:t>
-      </w:r>
-      <w:r>
-        <w:rPr>
-          <w:i/>
-          <w:iCs/>
-          <w:lang w:eastAsia="en-GB"/>
-        </w:rPr>
-        <w:t>completed and submission date:</w:t>
-      </w:r>
-      <w:r>
-        <w:rPr>
-          <w:i/>
-          <w:iCs/>
-          <w:lang w:eastAsia="en-GB"/>
-        </w:rPr>
-        <w:t xml:space="preserve"> 26/04/2022</w:t>
+        <w:t>??/05/2022</w:t>
       </w:r>
     </w:p>
     <w:p>
@@ -2563,7 +2532,6 @@
         <w:rPr>
           <w:lang w:eastAsia="en-GB"/>
         </w:rPr>
-        <w:lastRenderedPageBreak/>
         <w:t xml:space="preserve">Details discovered </w:t>
       </w:r>
       <w:r>
@@ -2605,6 +2573,7 @@
               <w:rPr>
                 <w:lang w:eastAsia="en-GB"/>
               </w:rPr>
+              <w:lastRenderedPageBreak/>
               <w:t>Ip Address</w:t>
             </w:r>
           </w:p>
@@ -7234,6 +7203,241 @@
         </w:rPr>
         <w:t>We will now move onto the Microsoft XP System.</w:t>
       </w:r>
+      <w:r>
+        <w:rPr>
+          <w:lang w:eastAsia="en-GB"/>
+        </w:rPr>
+        <w:t xml:space="preserve"> As the XP system has significantly less</w:t>
+      </w:r>
+      <w:r>
+        <w:rPr>
+          <w:lang w:eastAsia="en-GB"/>
+        </w:rPr>
+        <w:t xml:space="preserve"> ports open and</w:t>
+      </w:r>
+      <w:r>
+        <w:rPr>
+          <w:lang w:eastAsia="en-GB"/>
+        </w:rPr>
+        <w:t xml:space="preserve"> </w:t>
+      </w:r>
+      <w:r>
+        <w:rPr>
+          <w:lang w:eastAsia="en-GB"/>
+        </w:rPr>
+        <w:t xml:space="preserve">services running it will likely be more difficult to </w:t>
+      </w:r>
+      <w:r>
+        <w:rPr>
+          <w:lang w:eastAsia="en-GB"/>
+        </w:rPr>
+        <w:t xml:space="preserve">exploit. We will start by attempting </w:t>
+      </w:r>
+      <w:r>
+        <w:rPr>
+          <w:lang w:eastAsia="en-GB"/>
+        </w:rPr>
+        <w:t xml:space="preserve">the first </w:t>
+      </w:r>
+      <w:r>
+        <w:rPr>
+          <w:lang w:eastAsia="en-GB"/>
+        </w:rPr>
+        <w:t xml:space="preserve">exploit in the list which is </w:t>
+      </w:r>
+      <w:r>
+        <w:rPr>
+          <w:lang w:eastAsia="en-GB"/>
+        </w:rPr>
+        <w:t xml:space="preserve">an </w:t>
+      </w:r>
+      <w:r>
+        <w:rPr>
+          <w:lang w:eastAsia="en-GB"/>
+        </w:rPr>
+        <w:t xml:space="preserve">attack on </w:t>
+      </w:r>
+      <w:proofErr w:type="spellStart"/>
+      <w:r>
+        <w:rPr>
+          <w:lang w:eastAsia="en-GB"/>
+        </w:rPr>
+        <w:t>brightstor</w:t>
+      </w:r>
+      <w:proofErr w:type="spellEnd"/>
+      <w:r>
+        <w:rPr>
+          <w:lang w:eastAsia="en-GB"/>
+        </w:rPr>
+        <w:t xml:space="preserve"> called </w:t>
+      </w:r>
+      <w:proofErr w:type="spellStart"/>
+      <w:r>
+        <w:rPr>
+          <w:lang w:eastAsia="en-GB"/>
+        </w:rPr>
+        <w:t>etrust_itm_alert</w:t>
+      </w:r>
+      <w:proofErr w:type="spellEnd"/>
+      <w:r>
+        <w:rPr>
+          <w:lang w:eastAsia="en-GB"/>
+        </w:rPr>
+        <w:t>:</w:t>
+      </w:r>
+    </w:p>
+    <w:p>
+      <w:pPr>
+        <w:rPr>
+          <w:lang w:eastAsia="en-GB"/>
+        </w:rPr>
+      </w:pPr>
+      <w:r>
+        <w:rPr>
+          <w:lang w:eastAsia="en-GB"/>
+        </w:rPr>
+        <w:t>[failed attack]</w:t>
+      </w:r>
+    </w:p>
+    <w:p>
+      <w:pPr>
+        <w:rPr>
+          <w:lang w:eastAsia="en-GB"/>
+        </w:rPr>
+      </w:pPr>
+      <w:r>
+        <w:rPr>
+          <w:lang w:eastAsia="en-GB"/>
+        </w:rPr>
+        <w:t>As you can see that attack was unsuccessful so we will try the next exploit in the list</w:t>
+      </w:r>
+      <w:r>
+        <w:rPr>
+          <w:lang w:eastAsia="en-GB"/>
+        </w:rPr>
+        <w:t xml:space="preserve"> which is an attack on </w:t>
+      </w:r>
+      <w:proofErr w:type="spellStart"/>
+      <w:r>
+        <w:rPr>
+          <w:lang w:eastAsia="en-GB"/>
+        </w:rPr>
+        <w:t>dcerpc</w:t>
+      </w:r>
+      <w:proofErr w:type="spellEnd"/>
+      <w:r>
+        <w:rPr>
+          <w:lang w:eastAsia="en-GB"/>
+        </w:rPr>
+        <w:t xml:space="preserve"> called </w:t>
+      </w:r>
+      <w:r>
+        <w:rPr>
+          <w:lang w:eastAsia="en-GB"/>
+        </w:rPr>
+        <w:t>ms03_026_dcom:</w:t>
+      </w:r>
+    </w:p>
+    <w:p>
+      <w:pPr>
+        <w:rPr>
+          <w:lang w:eastAsia="en-GB"/>
+        </w:rPr>
+      </w:pPr>
+      <w:r>
+        <w:rPr>
+          <w:lang w:eastAsia="en-GB"/>
+        </w:rPr>
+        <w:t>[success attack]</w:t>
+      </w:r>
+    </w:p>
+    <w:p>
+      <w:pPr>
+        <w:rPr>
+          <w:lang w:eastAsia="en-GB"/>
+        </w:rPr>
+      </w:pPr>
+      <w:r>
+        <w:rPr>
+          <w:lang w:eastAsia="en-GB"/>
+        </w:rPr>
+        <w:t xml:space="preserve">This time we have been successful </w:t>
+      </w:r>
+      <w:r>
+        <w:rPr>
+          <w:lang w:eastAsia="en-GB"/>
+        </w:rPr>
+        <w:t>and have gained a</w:t>
+      </w:r>
+      <w:r>
+        <w:rPr>
+          <w:lang w:eastAsia="en-GB"/>
+        </w:rPr>
+        <w:t xml:space="preserve"> </w:t>
+      </w:r>
+      <w:r>
+        <w:rPr>
+          <w:lang w:eastAsia="en-GB"/>
+        </w:rPr>
+        <w:t>M</w:t>
+      </w:r>
+      <w:r>
+        <w:rPr>
+          <w:lang w:eastAsia="en-GB"/>
+        </w:rPr>
+        <w:t>e</w:t>
+      </w:r>
+      <w:r>
+        <w:rPr>
+          <w:lang w:eastAsia="en-GB"/>
+        </w:rPr>
+        <w:t>terpreter</w:t>
+      </w:r>
+      <w:r>
+        <w:rPr>
+          <w:lang w:eastAsia="en-GB"/>
+        </w:rPr>
+        <w:t xml:space="preserve"> shell into the </w:t>
+      </w:r>
+      <w:r>
+        <w:rPr>
+          <w:lang w:eastAsia="en-GB"/>
+        </w:rPr>
+        <w:t>windows system</w:t>
+      </w:r>
+      <w:r>
+        <w:rPr>
+          <w:lang w:eastAsia="en-GB"/>
+        </w:rPr>
+        <w:t>.</w:t>
+      </w:r>
+    </w:p>
+    <w:p>
+      <w:pPr>
+        <w:rPr>
+          <w:lang w:eastAsia="en-GB"/>
+        </w:rPr>
+      </w:pPr>
+      <w:r>
+        <w:rPr>
+          <w:lang w:eastAsia="en-GB"/>
+        </w:rPr>
+        <w:t>[</w:t>
+      </w:r>
+      <w:proofErr w:type="spellStart"/>
+      <w:r>
+        <w:rPr>
+          <w:lang w:eastAsia="en-GB"/>
+        </w:rPr>
+        <w:t>meterpreter</w:t>
+      </w:r>
+      <w:proofErr w:type="spellEnd"/>
+      <w:r>
+        <w:rPr>
+          <w:lang w:eastAsia="en-GB"/>
+        </w:rPr>
+        <w:t>]</w:t>
+      </w:r>
     </w:p>
     <w:p>
       <w:pPr>
@@ -7281,25 +7485,19 @@
     </w:p>
     <w:p>
       <w:pPr>
-        <w:rPr>
-          <w:lang w:eastAsia="en-GB"/>
-        </w:rPr>
-      </w:pPr>
-      <w:r>
         <w:rPr>
           <w:i/>
           <w:iCs/>
           <w:lang w:eastAsia="en-GB"/>
         </w:rPr>
-        <w:t xml:space="preserve">Explain how </w:t>
-      </w:r>
+      </w:pPr>
       <w:r>
         <w:rPr>
           <w:i/>
           <w:iCs/>
           <w:lang w:eastAsia="en-GB"/>
         </w:rPr>
-        <w:t>a system admin account was created on the end system.</w:t>
+        <w:t xml:space="preserve">Explain how </w:t>
       </w:r>
       <w:r>
         <w:rPr>
@@ -7307,46 +7505,65 @@
           <w:iCs/>
           <w:lang w:eastAsia="en-GB"/>
         </w:rPr>
-        <w:br/>
-      </w:r>
-    </w:p>
-    <w:p>
-      <w:pPr>
-        <w:pStyle w:val="Heading3"/>
-        <w:rPr>
-          <w:rFonts w:eastAsia="Times New Roman"/>
-          <w:lang w:eastAsia="en-GB"/>
-        </w:rPr>
-      </w:pPr>
-      <w:r>
-        <w:rPr>
-          <w:rFonts w:eastAsia="Times New Roman"/>
-          <w:lang w:eastAsia="en-GB"/>
-        </w:rPr>
-        <w:t>Covering Tracks</w:t>
-      </w:r>
-      <w:r>
-        <w:rPr>
-          <w:rFonts w:eastAsia="Times New Roman"/>
-          <w:lang w:eastAsia="en-GB"/>
-        </w:rPr>
-        <w:t xml:space="preserve"> Stage</w:t>
-      </w:r>
-      <w:r>
-        <w:rPr>
-          <w:rFonts w:eastAsia="Times New Roman"/>
-          <w:lang w:eastAsia="en-GB"/>
-        </w:rPr>
-        <w:t>:</w:t>
-      </w:r>
-    </w:p>
-    <w:p>
-      <w:pPr>
+        <w:t>a system admin account was created on the end system.</w:t>
+      </w:r>
+    </w:p>
+    <w:p>
+      <w:pPr>
+        <w:rPr>
+          <w:lang w:eastAsia="en-GB"/>
+        </w:rPr>
+      </w:pPr>
+      <w:r>
+        <w:rPr>
+          <w:lang w:eastAsia="en-GB"/>
+        </w:rPr>
+        <w:t>Create user account and elevate to admin.</w:t>
+      </w:r>
+      <w:r>
         <w:rPr>
           <w:i/>
           <w:iCs/>
           <w:lang w:eastAsia="en-GB"/>
         </w:rPr>
+        <w:br/>
+      </w:r>
+    </w:p>
+    <w:p>
+      <w:pPr>
+        <w:pStyle w:val="Heading3"/>
+        <w:rPr>
+          <w:rFonts w:eastAsia="Times New Roman"/>
+          <w:lang w:eastAsia="en-GB"/>
+        </w:rPr>
+      </w:pPr>
+      <w:r>
+        <w:rPr>
+          <w:rFonts w:eastAsia="Times New Roman"/>
+          <w:lang w:eastAsia="en-GB"/>
+        </w:rPr>
+        <w:t>Covering Tracks</w:t>
+      </w:r>
+      <w:r>
+        <w:rPr>
+          <w:rFonts w:eastAsia="Times New Roman"/>
+          <w:lang w:eastAsia="en-GB"/>
+        </w:rPr>
+        <w:t xml:space="preserve"> Stage</w:t>
+      </w:r>
+      <w:r>
+        <w:rPr>
+          <w:rFonts w:eastAsia="Times New Roman"/>
+          <w:lang w:eastAsia="en-GB"/>
+        </w:rPr>
+        <w:t>:</w:t>
+      </w:r>
+    </w:p>
+    <w:p>
+      <w:pPr>
+        <w:rPr>
+          <w:lang w:eastAsia="en-GB"/>
+        </w:rPr>
       </w:pPr>
       <w:r>
         <w:rPr>
@@ -7367,6 +7584,42 @@
     </w:p>
     <w:p>
       <w:pPr>
+        <w:pStyle w:val="ListParagraph"/>
+        <w:numPr>
+          <w:ilvl w:val="0"/>
+          <w:numId w:val="16"/>
+        </w:numPr>
+        <w:rPr>
+          <w:lang w:eastAsia="en-GB"/>
+        </w:rPr>
+      </w:pPr>
+      <w:r>
+        <w:rPr>
+          <w:lang w:eastAsia="en-GB"/>
+        </w:rPr>
+        <w:t>Remove evidence from logs.</w:t>
+      </w:r>
+    </w:p>
+    <w:p>
+      <w:pPr>
+        <w:pStyle w:val="ListParagraph"/>
+        <w:numPr>
+          <w:ilvl w:val="0"/>
+          <w:numId w:val="16"/>
+        </w:numPr>
+        <w:rPr>
+          <w:lang w:eastAsia="en-GB"/>
+        </w:rPr>
+      </w:pPr>
+      <w:r>
+        <w:rPr>
+          <w:lang w:eastAsia="en-GB"/>
+        </w:rPr>
+        <w:t>Remove user accounts.</w:t>
+      </w:r>
+    </w:p>
+    <w:p>
+      <w:pPr>
         <w:pStyle w:val="Heading3"/>
         <w:rPr>
           <w:rFonts w:eastAsia="Times New Roman"/>
@@ -7378,7 +7631,6 @@
           <w:rFonts w:eastAsia="Times New Roman"/>
           <w:lang w:eastAsia="en-GB"/>
         </w:rPr>
-        <w:lastRenderedPageBreak/>
         <w:t>Implement Countermeasures</w:t>
       </w:r>
       <w:r>
@@ -7529,35 +7781,90 @@
         </w:rPr>
         <w:t>they could be implemented.</w:t>
       </w:r>
-      <w:r>
+    </w:p>
+    <w:p>
+      <w:r>
+        <w:t>Audit open web ports</w:t>
+      </w:r>
+      <w:r>
+        <w:t>.</w:t>
+      </w:r>
+    </w:p>
+    <w:p>
+      <w:r>
+        <w:t>Do you need all these services</w:t>
+      </w:r>
+    </w:p>
+    <w:p>
+      <w:r>
+        <w:t>Update services.</w:t>
+      </w:r>
+    </w:p>
+    <w:p>
+      <w:r>
+        <w:t>Password policy.</w:t>
+      </w:r>
+    </w:p>
+    <w:p>
+      <w:r>
+        <w:t>Enabling firewalls</w:t>
+      </w:r>
+      <w:r>
+        <w:t xml:space="preserve"> to decide precisely what traffic and connections are allowed in and out</w:t>
+      </w:r>
+      <w:r>
+        <w:t>.</w:t>
+      </w:r>
+    </w:p>
+    <w:p>
+      <w:r>
+        <w:t>Staff training.</w:t>
+      </w:r>
+    </w:p>
+    <w:p>
+      <w:pPr>
         <w:rPr>
           <w:i/>
           <w:iCs/>
         </w:rPr>
-        <w:br/>
-      </w:r>
-    </w:p>
-    <w:p>
-      <w:pPr>
-        <w:pStyle w:val="Heading3"/>
-      </w:pPr>
-      <w:r>
-        <w:t>Report conclusions and recommendations:</w:t>
-      </w:r>
-    </w:p>
-    <w:p>
-      <w:pPr>
+      </w:pPr>
+      <w:r>
+        <w:t>2 Factor Auth</w:t>
+      </w:r>
+      <w:r>
         <w:rPr>
           <w:i/>
           <w:iCs/>
         </w:rPr>
-      </w:pPr>
-      <w:r>
+        <w:br/>
+      </w:r>
+    </w:p>
+    <w:p>
+      <w:pPr>
+        <w:pStyle w:val="Heading3"/>
+      </w:pPr>
+      <w:r>
+        <w:t>Report conclusions and recommendations:</w:t>
+      </w:r>
+    </w:p>
+    <w:p>
+      <w:pPr>
         <w:rPr>
           <w:i/>
           <w:iCs/>
         </w:rPr>
+      </w:pPr>
+      <w:r>
+        <w:rPr>
+          <w:i/>
+          <w:iCs/>
+        </w:rPr>
         <w:t>Summarise your finding and state recommendations for Trilogy Europe.</w:t>
+      </w:r>
+    </w:p>
+    <w:p>
+      <w:r>
+        <w:t>Repeat as a recommendation.</w:t>
       </w:r>
     </w:p>
     <w:p/>
@@ -7785,6 +8092,113 @@
     </w:p>
     <w:p>
       <w:pPr>
+        <w:numPr>
+          <w:ilvl w:val="0"/>
+          <w:numId w:val="13"/>
+        </w:numPr>
+        <w:spacing w:after="231" w:line="249" w:lineRule="auto"/>
+        <w:ind w:right="122" w:hanging="360"/>
+      </w:pPr>
+      <w:r>
+        <w:t>That Calum Lindsay wil</w:t>
+      </w:r>
+      <w:r>
+        <w:t xml:space="preserve">l </w:t>
+      </w:r>
+      <w:r>
+        <w:t xml:space="preserve">use any </w:t>
+      </w:r>
+      <w:r>
+        <w:t xml:space="preserve">security vulnerabilities found to attempt to gain access </w:t>
+      </w:r>
+      <w:r>
+        <w:t>and create a new user account with administrator permissions</w:t>
+      </w:r>
+      <w:r>
+        <w:t xml:space="preserve"> on the devices</w:t>
+      </w:r>
+      <w:r>
+        <w:t xml:space="preserve"> where the vulnerabilities are found.</w:t>
+      </w:r>
+    </w:p>
+    <w:p>
+      <w:pPr>
+        <w:numPr>
+          <w:ilvl w:val="0"/>
+          <w:numId w:val="13"/>
+        </w:numPr>
+        <w:spacing w:after="231" w:line="249" w:lineRule="auto"/>
+        <w:ind w:right="122" w:hanging="360"/>
+      </w:pPr>
+      <w:r>
+        <w:t xml:space="preserve">That Calum Lindsay will attempt to cover </w:t>
+      </w:r>
+      <w:r>
+        <w:t xml:space="preserve">up and/or delete any </w:t>
+      </w:r>
+      <w:r>
+        <w:t>evidence of their actions on the network</w:t>
+      </w:r>
+      <w:r>
+        <w:t>.</w:t>
+      </w:r>
+    </w:p>
+    <w:p>
+      <w:pPr>
+        <w:numPr>
+          <w:ilvl w:val="0"/>
+          <w:numId w:val="13"/>
+        </w:numPr>
+        <w:spacing w:after="231" w:line="249" w:lineRule="auto"/>
+        <w:ind w:right="122" w:hanging="360"/>
+      </w:pPr>
+      <w:r>
+        <w:lastRenderedPageBreak/>
+        <w:t xml:space="preserve">That Calum Lindsay will not use any form of social engineering </w:t>
+      </w:r>
+      <w:r>
+        <w:t>during the course of the penetration test.</w:t>
+      </w:r>
+    </w:p>
+    <w:p>
+      <w:pPr>
+        <w:numPr>
+          <w:ilvl w:val="0"/>
+          <w:numId w:val="13"/>
+        </w:numPr>
+        <w:spacing w:after="231" w:line="249" w:lineRule="auto"/>
+        <w:ind w:right="122" w:hanging="360"/>
+      </w:pPr>
+      <w:r>
+        <w:t xml:space="preserve">That Calum Lindsay will perform </w:t>
+      </w:r>
+      <w:r>
+        <w:t>an internal investigation only and no penetration attempts will be made by Calum Lindsay from outside of the network being investigated.</w:t>
+      </w:r>
+    </w:p>
+    <w:p>
+      <w:pPr>
+        <w:numPr>
+          <w:ilvl w:val="0"/>
+          <w:numId w:val="13"/>
+        </w:numPr>
+        <w:spacing w:after="231" w:line="249" w:lineRule="auto"/>
+        <w:ind w:right="122" w:hanging="360"/>
+      </w:pPr>
+      <w:r>
+        <w:t xml:space="preserve">That Calum Lindsay will not test </w:t>
+      </w:r>
+      <w:proofErr w:type="spellStart"/>
+      <w:r>
+        <w:t>WiFi</w:t>
+      </w:r>
+      <w:proofErr w:type="spellEnd"/>
+      <w:r>
+        <w:t xml:space="preserve"> security on any devices owned by the customer.</w:t>
+      </w:r>
+    </w:p>
+    <w:p>
+      <w:pPr>
         <w:spacing w:after="0"/>
       </w:pPr>
       <w:r>
@@ -7809,6 +8223,20 @@
       </w:r>
       <w:r>
         <w:t xml:space="preserve">to perform the Penetration Test on the following IP address(es) under the aforementioned conditions:   </w:t>
+      </w:r>
+    </w:p>
+    <w:p>
+      <w:pPr>
+        <w:ind w:left="-5" w:right="122"/>
+      </w:pPr>
+      <w:r>
+        <w:t xml:space="preserve">All devices in the network 192.168.10.1/28 which </w:t>
+      </w:r>
+      <w:r>
+        <w:t xml:space="preserve">includes any devices with the </w:t>
+      </w:r>
+      <w:r>
+        <w:t>IP addresses listed below:</w:t>
       </w:r>
     </w:p>
     <w:p>
@@ -8129,7 +8557,7 @@
 </file>
 
 <file path=word/endnotes.xml><?xml version="1.0" encoding="utf-8"?>
-<w:endnotes xmlns:wpc="http://schemas.microsoft.com/office/word/2010/wordprocessingCanvas" xmlns:cx="http://schemas.microsoft.com/office/drawing/2014/chartex" xmlns:cx1="http://schemas.microsoft.com/office/drawing/2015/9/8/chartex" xmlns:cx2="http://schemas.microsoft.com/office/drawing/2015/10/21/chartex" xmlns:cx3="http://schemas.microsoft.com/office/drawing/2016/5/9/chartex" xmlns:cx4="http://schemas.microsoft.com/office/drawing/2016/5/10/chartex" xmlns:cx5="http://schemas.microsoft.com/office/drawing/2016/5/11/chartex" xmlns:cx6="http://schemas.microsoft.com/office/drawing/2016/5/12/chartex" xmlns:cx7="http://schemas.microsoft.com/office/drawing/2016/5/13/chartex" xmlns:cx8="http://schemas.microsoft.com/office/drawing/2016/5/14/chartex" xmlns:mc="http://schemas.openxmlformats.org/markup-compatibility/2006" xmlns:aink="http://schemas.microsoft.com/office/drawing/2016/ink" xmlns:am3d="http://schemas.microsoft.com/office/drawing/2017/model3d" xmlns:o="urn:schemas-microsoft-com:office:office" xmlns:oel="http://schemas.microsoft.com/office/2019/extlst" xmlns:r="http://schemas.openxmlformats.org/officeDocument/2006/relationships" xmlns:m="http://schemas.openxmlformats.org/officeDocument/2006/math" xmlns:v="urn:schemas-microsoft-com:vml" xmlns:wp14="http://schemas.microsoft.com/office/word/2010/wordprocessingDrawing" xmlns:wp="http://schemas.openxmlformats.org/drawingml/2006/wordprocessingDrawing" xmlns:w10="urn:schemas-microsoft-com:office:word" xmlns:w="http://schemas.openxmlformats.org/wordprocessingml/2006/main" xmlns:w14="http://schemas.microsoft.com/office/word/2010/wordml" xmlns:w15="http://schemas.microsoft.com/office/word/2012/wordml" xmlns:w16cex="http://schemas.microsoft.com/office/word/2018/wordml/cex" xmlns:w16cid="http://schemas.microsoft.com/office/word/2016/wordml/cid" xmlns:w16="http://schemas.microsoft.com/office/word/2018/wordml" xmlns:w16sdtdh="http://schemas.microsoft.com/office/word/2020/wordml/sdtdatahash" xmlns:w16se="http://schemas.microsoft.com/office/word/2015/wordml/symex" xmlns:wpg="http://schemas.microsoft.com/office/word/2010/wordprocessingGroup" xmlns:wpi="http://schemas.microsoft.com/office/word/2010/wordprocessingInk" xmlns:wne="http://schemas.microsoft.com/office/word/2006/wordml" xmlns:wps="http://schemas.microsoft.com/office/word/2010/wordprocessingShape" mc:Ignorable="w14 w15 w16se w16cid w16 w16cex w16sdtdh wp14">
+<w:endnotes xmlns:wpc="http://schemas.microsoft.com/office/word/2010/wordprocessingCanvas" xmlns:cx="http://schemas.microsoft.com/office/drawing/2014/chartex" xmlns:cx1="http://schemas.microsoft.com/office/drawing/2015/9/8/chartex" xmlns:cx2="http://schemas.microsoft.com/office/drawing/2015/10/21/chartex" xmlns:cx3="http://schemas.microsoft.com/office/drawing/2016/5/9/chartex" xmlns:cx4="http://schemas.microsoft.com/office/drawing/2016/5/10/chartex" xmlns:cx5="http://schemas.microsoft.com/office/drawing/2016/5/11/chartex" xmlns:cx6="http://schemas.microsoft.com/office/drawing/2016/5/12/chartex" xmlns:cx7="http://schemas.microsoft.com/office/drawing/2016/5/13/chartex" xmlns:cx8="http://schemas.microsoft.com/office/drawing/2016/5/14/chartex" xmlns:mc="http://schemas.openxmlformats.org/markup-compatibility/2006" xmlns:aink="http://schemas.microsoft.com/office/drawing/2016/ink" xmlns:am3d="http://schemas.microsoft.com/office/drawing/2017/model3d" xmlns:o="urn:schemas-microsoft-com:office:office" xmlns:r="http://schemas.openxmlformats.org/officeDocument/2006/relationships" xmlns:m="http://schemas.openxmlformats.org/officeDocument/2006/math" xmlns:v="urn:schemas-microsoft-com:vml" xmlns:wp14="http://schemas.microsoft.com/office/word/2010/wordprocessingDrawing" xmlns:wp="http://schemas.openxmlformats.org/drawingml/2006/wordprocessingDrawing" xmlns:w10="urn:schemas-microsoft-com:office:word" xmlns:w="http://schemas.openxmlformats.org/wordprocessingml/2006/main" xmlns:w14="http://schemas.microsoft.com/office/word/2010/wordml" xmlns:w15="http://schemas.microsoft.com/office/word/2012/wordml" xmlns:w16cex="http://schemas.microsoft.com/office/word/2018/wordml/cex" xmlns:w16cid="http://schemas.microsoft.com/office/word/2016/wordml/cid" xmlns:w16="http://schemas.microsoft.com/office/word/2018/wordml" xmlns:w16sdtdh="http://schemas.microsoft.com/office/word/2020/wordml/sdtdatahash" xmlns:w16se="http://schemas.microsoft.com/office/word/2015/wordml/symex" xmlns:wpg="http://schemas.microsoft.com/office/word/2010/wordprocessingGroup" xmlns:wpi="http://schemas.microsoft.com/office/word/2010/wordprocessingInk" xmlns:wne="http://schemas.microsoft.com/office/word/2006/wordml" xmlns:wps="http://schemas.microsoft.com/office/word/2010/wordprocessingShape" mc:Ignorable="w14 w15 w16se w16cid w16 w16cex w16sdtdh wp14">
   <w:endnote w:type="separator" w:id="-1">
     <w:p>
       <w:pPr>
@@ -8154,7 +8582,7 @@
 </file>
 
 <file path=word/footer1.xml><?xml version="1.0" encoding="utf-8"?>
-<w:ftr xmlns:wpc="http://schemas.microsoft.com/office/word/2010/wordprocessingCanvas" xmlns:cx="http://schemas.microsoft.com/office/drawing/2014/chartex" xmlns:cx1="http://schemas.microsoft.com/office/drawing/2015/9/8/chartex" xmlns:cx2="http://schemas.microsoft.com/office/drawing/2015/10/21/chartex" xmlns:cx3="http://schemas.microsoft.com/office/drawing/2016/5/9/chartex" xmlns:cx4="http://schemas.microsoft.com/office/drawing/2016/5/10/chartex" xmlns:cx5="http://schemas.microsoft.com/office/drawing/2016/5/11/chartex" xmlns:cx6="http://schemas.microsoft.com/office/drawing/2016/5/12/chartex" xmlns:cx7="http://schemas.microsoft.com/office/drawing/2016/5/13/chartex" xmlns:cx8="http://schemas.microsoft.com/office/drawing/2016/5/14/chartex" xmlns:mc="http://schemas.openxmlformats.org/markup-compatibility/2006" xmlns:aink="http://schemas.microsoft.com/office/drawing/2016/ink" xmlns:am3d="http://schemas.microsoft.com/office/drawing/2017/model3d" xmlns:o="urn:schemas-microsoft-com:office:office" xmlns:oel="http://schemas.microsoft.com/office/2019/extlst" xmlns:r="http://schemas.openxmlformats.org/officeDocument/2006/relationships" xmlns:m="http://schemas.openxmlformats.org/officeDocument/2006/math" xmlns:v="urn:schemas-microsoft-com:vml" xmlns:wp14="http://schemas.microsoft.com/office/word/2010/wordprocessingDrawing" xmlns:wp="http://schemas.openxmlformats.org/drawingml/2006/wordprocessingDrawing" xmlns:w10="urn:schemas-microsoft-com:office:word" xmlns:w="http://schemas.openxmlformats.org/wordprocessingml/2006/main" xmlns:w14="http://schemas.microsoft.com/office/word/2010/wordml" xmlns:w15="http://schemas.microsoft.com/office/word/2012/wordml" xmlns:w16cex="http://schemas.microsoft.com/office/word/2018/wordml/cex" xmlns:w16cid="http://schemas.microsoft.com/office/word/2016/wordml/cid" xmlns:w16="http://schemas.microsoft.com/office/word/2018/wordml" xmlns:w16sdtdh="http://schemas.microsoft.com/office/word/2020/wordml/sdtdatahash" xmlns:w16se="http://schemas.microsoft.com/office/word/2015/wordml/symex" xmlns:wpg="http://schemas.microsoft.com/office/word/2010/wordprocessingGroup" xmlns:wpi="http://schemas.microsoft.com/office/word/2010/wordprocessingInk" xmlns:wne="http://schemas.microsoft.com/office/word/2006/wordml" xmlns:wps="http://schemas.microsoft.com/office/word/2010/wordprocessingShape" mc:Ignorable="w14 w15 w16se w16cid w16 w16cex w16sdtdh wp14">
+<w:ftr xmlns:wpc="http://schemas.microsoft.com/office/word/2010/wordprocessingCanvas" xmlns:cx="http://schemas.microsoft.com/office/drawing/2014/chartex" xmlns:cx1="http://schemas.microsoft.com/office/drawing/2015/9/8/chartex" xmlns:cx2="http://schemas.microsoft.com/office/drawing/2015/10/21/chartex" xmlns:cx3="http://schemas.microsoft.com/office/drawing/2016/5/9/chartex" xmlns:cx4="http://schemas.microsoft.com/office/drawing/2016/5/10/chartex" xmlns:cx5="http://schemas.microsoft.com/office/drawing/2016/5/11/chartex" xmlns:cx6="http://schemas.microsoft.com/office/drawing/2016/5/12/chartex" xmlns:cx7="http://schemas.microsoft.com/office/drawing/2016/5/13/chartex" xmlns:cx8="http://schemas.microsoft.com/office/drawing/2016/5/14/chartex" xmlns:mc="http://schemas.openxmlformats.org/markup-compatibility/2006" xmlns:aink="http://schemas.microsoft.com/office/drawing/2016/ink" xmlns:am3d="http://schemas.microsoft.com/office/drawing/2017/model3d" xmlns:o="urn:schemas-microsoft-com:office:office" xmlns:r="http://schemas.openxmlformats.org/officeDocument/2006/relationships" xmlns:m="http://schemas.openxmlformats.org/officeDocument/2006/math" xmlns:v="urn:schemas-microsoft-com:vml" xmlns:wp14="http://schemas.microsoft.com/office/word/2010/wordprocessingDrawing" xmlns:wp="http://schemas.openxmlformats.org/drawingml/2006/wordprocessingDrawing" xmlns:w10="urn:schemas-microsoft-com:office:word" xmlns:w="http://schemas.openxmlformats.org/wordprocessingml/2006/main" xmlns:w14="http://schemas.microsoft.com/office/word/2010/wordml" xmlns:w15="http://schemas.microsoft.com/office/word/2012/wordml" xmlns:w16cex="http://schemas.microsoft.com/office/word/2018/wordml/cex" xmlns:w16cid="http://schemas.microsoft.com/office/word/2016/wordml/cid" xmlns:w16="http://schemas.microsoft.com/office/word/2018/wordml" xmlns:w16sdtdh="http://schemas.microsoft.com/office/word/2020/wordml/sdtdatahash" xmlns:w16se="http://schemas.microsoft.com/office/word/2015/wordml/symex" xmlns:wpg="http://schemas.microsoft.com/office/word/2010/wordprocessingGroup" xmlns:wpi="http://schemas.microsoft.com/office/word/2010/wordprocessingInk" xmlns:wne="http://schemas.microsoft.com/office/word/2006/wordml" xmlns:wps="http://schemas.microsoft.com/office/word/2010/wordprocessingShape" mc:Ignorable="w14 w15 w16se w16cid w16 w16cex w16sdtdh wp14">
   <w:p>
     <w:pPr>
       <w:pStyle w:val="Footer"/>
@@ -8247,7 +8675,7 @@
 </file>
 
 <file path=word/footnotes.xml><?xml version="1.0" encoding="utf-8"?>
-<w:footnotes xmlns:wpc="http://schemas.microsoft.com/office/word/2010/wordprocessingCanvas" xmlns:cx="http://schemas.microsoft.com/office/drawing/2014/chartex" xmlns:cx1="http://schemas.microsoft.com/office/drawing/2015/9/8/chartex" xmlns:cx2="http://schemas.microsoft.com/office/drawing/2015/10/21/chartex" xmlns:cx3="http://schemas.microsoft.com/office/drawing/2016/5/9/chartex" xmlns:cx4="http://schemas.microsoft.com/office/drawing/2016/5/10/chartex" xmlns:cx5="http://schemas.microsoft.com/office/drawing/2016/5/11/chartex" xmlns:cx6="http://schemas.microsoft.com/office/drawing/2016/5/12/chartex" xmlns:cx7="http://schemas.microsoft.com/office/drawing/2016/5/13/chartex" xmlns:cx8="http://schemas.microsoft.com/office/drawing/2016/5/14/chartex" xmlns:mc="http://schemas.openxmlformats.org/markup-compatibility/2006" xmlns:aink="http://schemas.microsoft.com/office/drawing/2016/ink" xmlns:am3d="http://schemas.microsoft.com/office/drawing/2017/model3d" xmlns:o="urn:schemas-microsoft-com:office:office" xmlns:oel="http://schemas.microsoft.com/office/2019/extlst" xmlns:r="http://schemas.openxmlformats.org/officeDocument/2006/relationships" xmlns:m="http://schemas.openxmlformats.org/officeDocument/2006/math" xmlns:v="urn:schemas-microsoft-com:vml" xmlns:wp14="http://schemas.microsoft.com/office/word/2010/wordprocessingDrawing" xmlns:wp="http://schemas.openxmlformats.org/drawingml/2006/wordprocessingDrawing" xmlns:w10="urn:schemas-microsoft-com:office:word" xmlns:w="http://schemas.openxmlformats.org/wordprocessingml/2006/main" xmlns:w14="http://schemas.microsoft.com/office/word/2010/wordml" xmlns:w15="http://schemas.microsoft.com/office/word/2012/wordml" xmlns:w16cex="http://schemas.microsoft.com/office/word/2018/wordml/cex" xmlns:w16cid="http://schemas.microsoft.com/office/word/2016/wordml/cid" xmlns:w16="http://schemas.microsoft.com/office/word/2018/wordml" xmlns:w16sdtdh="http://schemas.microsoft.com/office/word/2020/wordml/sdtdatahash" xmlns:w16se="http://schemas.microsoft.com/office/word/2015/wordml/symex" xmlns:wpg="http://schemas.microsoft.com/office/word/2010/wordprocessingGroup" xmlns:wpi="http://schemas.microsoft.com/office/word/2010/wordprocessingInk" xmlns:wne="http://schemas.microsoft.com/office/word/2006/wordml" xmlns:wps="http://schemas.microsoft.com/office/word/2010/wordprocessingShape" mc:Ignorable="w14 w15 w16se w16cid w16 w16cex w16sdtdh wp14">
+<w:footnotes xmlns:wpc="http://schemas.microsoft.com/office/word/2010/wordprocessingCanvas" xmlns:cx="http://schemas.microsoft.com/office/drawing/2014/chartex" xmlns:cx1="http://schemas.microsoft.com/office/drawing/2015/9/8/chartex" xmlns:cx2="http://schemas.microsoft.com/office/drawing/2015/10/21/chartex" xmlns:cx3="http://schemas.microsoft.com/office/drawing/2016/5/9/chartex" xmlns:cx4="http://schemas.microsoft.com/office/drawing/2016/5/10/chartex" xmlns:cx5="http://schemas.microsoft.com/office/drawing/2016/5/11/chartex" xmlns:cx6="http://schemas.microsoft.com/office/drawing/2016/5/12/chartex" xmlns:cx7="http://schemas.microsoft.com/office/drawing/2016/5/13/chartex" xmlns:cx8="http://schemas.microsoft.com/office/drawing/2016/5/14/chartex" xmlns:mc="http://schemas.openxmlformats.org/markup-compatibility/2006" xmlns:aink="http://schemas.microsoft.com/office/drawing/2016/ink" xmlns:am3d="http://schemas.microsoft.com/office/drawing/2017/model3d" xmlns:o="urn:schemas-microsoft-com:office:office" xmlns:r="http://schemas.openxmlformats.org/officeDocument/2006/relationships" xmlns:m="http://schemas.openxmlformats.org/officeDocument/2006/math" xmlns:v="urn:schemas-microsoft-com:vml" xmlns:wp14="http://schemas.microsoft.com/office/word/2010/wordprocessingDrawing" xmlns:wp="http://schemas.openxmlformats.org/drawingml/2006/wordprocessingDrawing" xmlns:w10="urn:schemas-microsoft-com:office:word" xmlns:w="http://schemas.openxmlformats.org/wordprocessingml/2006/main" xmlns:w14="http://schemas.microsoft.com/office/word/2010/wordml" xmlns:w15="http://schemas.microsoft.com/office/word/2012/wordml" xmlns:w16cex="http://schemas.microsoft.com/office/word/2018/wordml/cex" xmlns:w16cid="http://schemas.microsoft.com/office/word/2016/wordml/cid" xmlns:w16="http://schemas.microsoft.com/office/word/2018/wordml" xmlns:w16sdtdh="http://schemas.microsoft.com/office/word/2020/wordml/sdtdatahash" xmlns:w16se="http://schemas.microsoft.com/office/word/2015/wordml/symex" xmlns:wpg="http://schemas.microsoft.com/office/word/2010/wordprocessingGroup" xmlns:wpi="http://schemas.microsoft.com/office/word/2010/wordprocessingInk" xmlns:wne="http://schemas.microsoft.com/office/word/2006/wordml" xmlns:wps="http://schemas.microsoft.com/office/word/2010/wordprocessingShape" mc:Ignorable="w14 w15 w16se w16cid w16 w16cex w16sdtdh wp14">
   <w:footnote w:type="separator" w:id="-1">
     <w:p>
       <w:pPr>
@@ -8302,7 +8730,7 @@
 </file>
 
 <file path=word/header1.xml><?xml version="1.0" encoding="utf-8"?>
-<w:hdr xmlns:wpc="http://schemas.microsoft.com/office/word/2010/wordprocessingCanvas" xmlns:cx="http://schemas.microsoft.com/office/drawing/2014/chartex" xmlns:cx1="http://schemas.microsoft.com/office/drawing/2015/9/8/chartex" xmlns:cx2="http://schemas.microsoft.com/office/drawing/2015/10/21/chartex" xmlns:cx3="http://schemas.microsoft.com/office/drawing/2016/5/9/chartex" xmlns:cx4="http://schemas.microsoft.com/office/drawing/2016/5/10/chartex" xmlns:cx5="http://schemas.microsoft.com/office/drawing/2016/5/11/chartex" xmlns:cx6="http://schemas.microsoft.com/office/drawing/2016/5/12/chartex" xmlns:cx7="http://schemas.microsoft.com/office/drawing/2016/5/13/chartex" xmlns:cx8="http://schemas.microsoft.com/office/drawing/2016/5/14/chartex" xmlns:mc="http://schemas.openxmlformats.org/markup-compatibility/2006" xmlns:aink="http://schemas.microsoft.com/office/drawing/2016/ink" xmlns:am3d="http://schemas.microsoft.com/office/drawing/2017/model3d" xmlns:o="urn:schemas-microsoft-com:office:office" xmlns:oel="http://schemas.microsoft.com/office/2019/extlst" xmlns:r="http://schemas.openxmlformats.org/officeDocument/2006/relationships" xmlns:m="http://schemas.openxmlformats.org/officeDocument/2006/math" xmlns:v="urn:schemas-microsoft-com:vml" xmlns:wp14="http://schemas.microsoft.com/office/word/2010/wordprocessingDrawing" xmlns:wp="http://schemas.openxmlformats.org/drawingml/2006/wordprocessingDrawing" xmlns:w10="urn:schemas-microsoft-com:office:word" xmlns:w="http://schemas.openxmlformats.org/wordprocessingml/2006/main" xmlns:w14="http://schemas.microsoft.com/office/word/2010/wordml" xmlns:w15="http://schemas.microsoft.com/office/word/2012/wordml" xmlns:w16cex="http://schemas.microsoft.com/office/word/2018/wordml/cex" xmlns:w16cid="http://schemas.microsoft.com/office/word/2016/wordml/cid" xmlns:w16="http://schemas.microsoft.com/office/word/2018/wordml" xmlns:w16sdtdh="http://schemas.microsoft.com/office/word/2020/wordml/sdtdatahash" xmlns:w16se="http://schemas.microsoft.com/office/word/2015/wordml/symex" xmlns:wpg="http://schemas.microsoft.com/office/word/2010/wordprocessingGroup" xmlns:wpi="http://schemas.microsoft.com/office/word/2010/wordprocessingInk" xmlns:wne="http://schemas.microsoft.com/office/word/2006/wordml" xmlns:wps="http://schemas.microsoft.com/office/word/2010/wordprocessingShape" mc:Ignorable="w14 w15 w16se w16cid w16 w16cex w16sdtdh wp14">
+<w:hdr xmlns:wpc="http://schemas.microsoft.com/office/word/2010/wordprocessingCanvas" xmlns:cx="http://schemas.microsoft.com/office/drawing/2014/chartex" xmlns:cx1="http://schemas.microsoft.com/office/drawing/2015/9/8/chartex" xmlns:cx2="http://schemas.microsoft.com/office/drawing/2015/10/21/chartex" xmlns:cx3="http://schemas.microsoft.com/office/drawing/2016/5/9/chartex" xmlns:cx4="http://schemas.microsoft.com/office/drawing/2016/5/10/chartex" xmlns:cx5="http://schemas.microsoft.com/office/drawing/2016/5/11/chartex" xmlns:cx6="http://schemas.microsoft.com/office/drawing/2016/5/12/chartex" xmlns:cx7="http://schemas.microsoft.com/office/drawing/2016/5/13/chartex" xmlns:cx8="http://schemas.microsoft.com/office/drawing/2016/5/14/chartex" xmlns:mc="http://schemas.openxmlformats.org/markup-compatibility/2006" xmlns:aink="http://schemas.microsoft.com/office/drawing/2016/ink" xmlns:am3d="http://schemas.microsoft.com/office/drawing/2017/model3d" xmlns:o="urn:schemas-microsoft-com:office:office" xmlns:r="http://schemas.openxmlformats.org/officeDocument/2006/relationships" xmlns:m="http://schemas.openxmlformats.org/officeDocument/2006/math" xmlns:v="urn:schemas-microsoft-com:vml" xmlns:wp14="http://schemas.microsoft.com/office/word/2010/wordprocessingDrawing" xmlns:wp="http://schemas.openxmlformats.org/drawingml/2006/wordprocessingDrawing" xmlns:w10="urn:schemas-microsoft-com:office:word" xmlns:w="http://schemas.openxmlformats.org/wordprocessingml/2006/main" xmlns:w14="http://schemas.microsoft.com/office/word/2010/wordml" xmlns:w15="http://schemas.microsoft.com/office/word/2012/wordml" xmlns:w16cex="http://schemas.microsoft.com/office/word/2018/wordml/cex" xmlns:w16cid="http://schemas.microsoft.com/office/word/2016/wordml/cid" xmlns:w16="http://schemas.microsoft.com/office/word/2018/wordml" xmlns:w16sdtdh="http://schemas.microsoft.com/office/word/2020/wordml/sdtdatahash" xmlns:w16se="http://schemas.microsoft.com/office/word/2015/wordml/symex" xmlns:wpg="http://schemas.microsoft.com/office/word/2010/wordprocessingGroup" xmlns:wpi="http://schemas.microsoft.com/office/word/2010/wordprocessingInk" xmlns:wne="http://schemas.microsoft.com/office/word/2006/wordml" xmlns:wps="http://schemas.microsoft.com/office/word/2010/wordprocessingShape" mc:Ignorable="w14 w15 w16se w16cid w16 w16cex w16sdtdh wp14">
   <w:p>
     <w:pPr>
       <w:pStyle w:val="Header"/>
@@ -8362,8 +8790,121 @@
 </file>
 
 <file path=word/numbering.xml><?xml version="1.0" encoding="utf-8"?>
-<w:numbering xmlns:wpc="http://schemas.microsoft.com/office/word/2010/wordprocessingCanvas" xmlns:cx="http://schemas.microsoft.com/office/drawing/2014/chartex" xmlns:cx1="http://schemas.microsoft.com/office/drawing/2015/9/8/chartex" xmlns:cx2="http://schemas.microsoft.com/office/drawing/2015/10/21/chartex" xmlns:cx3="http://schemas.microsoft.com/office/drawing/2016/5/9/chartex" xmlns:cx4="http://schemas.microsoft.com/office/drawing/2016/5/10/chartex" xmlns:cx5="http://schemas.microsoft.com/office/drawing/2016/5/11/chartex" xmlns:cx6="http://schemas.microsoft.com/office/drawing/2016/5/12/chartex" xmlns:cx7="http://schemas.microsoft.com/office/drawing/2016/5/13/chartex" xmlns:cx8="http://schemas.microsoft.com/office/drawing/2016/5/14/chartex" xmlns:mc="http://schemas.openxmlformats.org/markup-compatibility/2006" xmlns:aink="http://schemas.microsoft.com/office/drawing/2016/ink" xmlns:am3d="http://schemas.microsoft.com/office/drawing/2017/model3d" xmlns:o="urn:schemas-microsoft-com:office:office" xmlns:oel="http://schemas.microsoft.com/office/2019/extlst" xmlns:r="http://schemas.openxmlformats.org/officeDocument/2006/relationships" xmlns:m="http://schemas.openxmlformats.org/officeDocument/2006/math" xmlns:v="urn:schemas-microsoft-com:vml" xmlns:wp14="http://schemas.microsoft.com/office/word/2010/wordprocessingDrawing" xmlns:wp="http://schemas.openxmlformats.org/drawingml/2006/wordprocessingDrawing" xmlns:w10="urn:schemas-microsoft-com:office:word" xmlns:w="http://schemas.openxmlformats.org/wordprocessingml/2006/main" xmlns:w14="http://schemas.microsoft.com/office/word/2010/wordml" xmlns:w15="http://schemas.microsoft.com/office/word/2012/wordml" xmlns:w16cex="http://schemas.microsoft.com/office/word/2018/wordml/cex" xmlns:w16cid="http://schemas.microsoft.com/office/word/2016/wordml/cid" xmlns:w16="http://schemas.microsoft.com/office/word/2018/wordml" xmlns:w16sdtdh="http://schemas.microsoft.com/office/word/2020/wordml/sdtdatahash" xmlns:w16se="http://schemas.microsoft.com/office/word/2015/wordml/symex" xmlns:wpg="http://schemas.microsoft.com/office/word/2010/wordprocessingGroup" xmlns:wpi="http://schemas.microsoft.com/office/word/2010/wordprocessingInk" xmlns:wne="http://schemas.microsoft.com/office/word/2006/wordml" xmlns:wps="http://schemas.microsoft.com/office/word/2010/wordprocessingShape" mc:Ignorable="w14 w15 w16se w16cid w16 w16cex w16sdtdh wp14">
+<w:numbering xmlns:wpc="http://schemas.microsoft.com/office/word/2010/wordprocessingCanvas" xmlns:cx="http://schemas.microsoft.com/office/drawing/2014/chartex" xmlns:cx1="http://schemas.microsoft.com/office/drawing/2015/9/8/chartex" xmlns:cx2="http://schemas.microsoft.com/office/drawing/2015/10/21/chartex" xmlns:cx3="http://schemas.microsoft.com/office/drawing/2016/5/9/chartex" xmlns:cx4="http://schemas.microsoft.com/office/drawing/2016/5/10/chartex" xmlns:cx5="http://schemas.microsoft.com/office/drawing/2016/5/11/chartex" xmlns:cx6="http://schemas.microsoft.com/office/drawing/2016/5/12/chartex" xmlns:cx7="http://schemas.microsoft.com/office/drawing/2016/5/13/chartex" xmlns:cx8="http://schemas.microsoft.com/office/drawing/2016/5/14/chartex" xmlns:mc="http://schemas.openxmlformats.org/markup-compatibility/2006" xmlns:aink="http://schemas.microsoft.com/office/drawing/2016/ink" xmlns:am3d="http://schemas.microsoft.com/office/drawing/2017/model3d" xmlns:o="urn:schemas-microsoft-com:office:office" xmlns:r="http://schemas.openxmlformats.org/officeDocument/2006/relationships" xmlns:m="http://schemas.openxmlformats.org/officeDocument/2006/math" xmlns:v="urn:schemas-microsoft-com:vml" xmlns:wp14="http://schemas.microsoft.com/office/word/2010/wordprocessingDrawing" xmlns:wp="http://schemas.openxmlformats.org/drawingml/2006/wordprocessingDrawing" xmlns:w10="urn:schemas-microsoft-com:office:word" xmlns:w="http://schemas.openxmlformats.org/wordprocessingml/2006/main" xmlns:w14="http://schemas.microsoft.com/office/word/2010/wordml" xmlns:w15="http://schemas.microsoft.com/office/word/2012/wordml" xmlns:w16cex="http://schemas.microsoft.com/office/word/2018/wordml/cex" xmlns:w16cid="http://schemas.microsoft.com/office/word/2016/wordml/cid" xmlns:w16="http://schemas.microsoft.com/office/word/2018/wordml" xmlns:w16sdtdh="http://schemas.microsoft.com/office/word/2020/wordml/sdtdatahash" xmlns:w16se="http://schemas.microsoft.com/office/word/2015/wordml/symex" xmlns:wpg="http://schemas.microsoft.com/office/word/2010/wordprocessingGroup" xmlns:wpi="http://schemas.microsoft.com/office/word/2010/wordprocessingInk" xmlns:wne="http://schemas.microsoft.com/office/word/2006/wordml" xmlns:wps="http://schemas.microsoft.com/office/word/2010/wordprocessingShape" mc:Ignorable="w14 w15 w16se w16cid w16 w16cex w16sdtdh wp14">
   <w:abstractNum w:abstractNumId="0" w15:restartNumberingAfterBreak="0">
+    <w:nsid w:val="062320E1"/>
+    <w:multiLevelType w:val="hybridMultilevel"/>
+    <w:tmpl w:val="1E9EDF0A"/>
+    <w:lvl w:ilvl="0" w:tplc="08090001">
+      <w:start w:val="1"/>
+      <w:numFmt w:val="bullet"/>
+      <w:lvlText w:val=""/>
+      <w:lvlJc w:val="left"/>
+      <w:pPr>
+        <w:ind w:left="720" w:hanging="360"/>
+      </w:pPr>
+      <w:rPr>
+        <w:rFonts w:ascii="Symbol" w:hAnsi="Symbol" w:hint="default"/>
+      </w:rPr>
+    </w:lvl>
+    <w:lvl w:ilvl="1" w:tplc="08090003" w:tentative="1">
+      <w:start w:val="1"/>
+      <w:numFmt w:val="bullet"/>
+      <w:lvlText w:val="o"/>
+      <w:lvlJc w:val="left"/>
+      <w:pPr>
+        <w:ind w:left="1440" w:hanging="360"/>
+      </w:pPr>
+      <w:rPr>
+        <w:rFonts w:ascii="Courier New" w:hAnsi="Courier New" w:cs="Courier New" w:hint="default"/>
+      </w:rPr>
+    </w:lvl>
+    <w:lvl w:ilvl="2" w:tplc="08090005" w:tentative="1">
+      <w:start w:val="1"/>
+      <w:numFmt w:val="bullet"/>
+      <w:lvlText w:val=""/>
+      <w:lvlJc w:val="left"/>
+      <w:pPr>
+        <w:ind w:left="2160" w:hanging="360"/>
+      </w:pPr>
+      <w:rPr>
+        <w:rFonts w:ascii="Wingdings" w:hAnsi="Wingdings" w:hint="default"/>
+      </w:rPr>
+    </w:lvl>
+    <w:lvl w:ilvl="3" w:tplc="08090001" w:tentative="1">
+      <w:start w:val="1"/>
+      <w:numFmt w:val="bullet"/>
+      <w:lvlText w:val=""/>
+      <w:lvlJc w:val="left"/>
+      <w:pPr>
+        <w:ind w:left="2880" w:hanging="360"/>
+      </w:pPr>
+      <w:rPr>
+        <w:rFonts w:ascii="Symbol" w:hAnsi="Symbol" w:hint="default"/>
+      </w:rPr>
+    </w:lvl>
+    <w:lvl w:ilvl="4" w:tplc="08090003" w:tentative="1">
+      <w:start w:val="1"/>
+      <w:numFmt w:val="bullet"/>
+      <w:lvlText w:val="o"/>
+      <w:lvlJc w:val="left"/>
+      <w:pPr>
+        <w:ind w:left="3600" w:hanging="360"/>
+      </w:pPr>
+      <w:rPr>
+        <w:rFonts w:ascii="Courier New" w:hAnsi="Courier New" w:cs="Courier New" w:hint="default"/>
+      </w:rPr>
+    </w:lvl>
+    <w:lvl w:ilvl="5" w:tplc="08090005" w:tentative="1">
+      <w:start w:val="1"/>
+      <w:numFmt w:val="bullet"/>
+      <w:lvlText w:val=""/>
+      <w:lvlJc w:val="left"/>
+      <w:pPr>
+        <w:ind w:left="4320" w:hanging="360"/>
+      </w:pPr>
+      <w:rPr>
+        <w:rFonts w:ascii="Wingdings" w:hAnsi="Wingdings" w:hint="default"/>
+      </w:rPr>
+    </w:lvl>
+    <w:lvl w:ilvl="6" w:tplc="08090001" w:tentative="1">
+      <w:start w:val="1"/>
+      <w:numFmt w:val="bullet"/>
+      <w:lvlText w:val=""/>
+      <w:lvlJc w:val="left"/>
+      <w:pPr>
+        <w:ind w:left="5040" w:hanging="360"/>
+      </w:pPr>
+      <w:rPr>
+        <w:rFonts w:ascii="Symbol" w:hAnsi="Symbol" w:hint="default"/>
+      </w:rPr>
+    </w:lvl>
+    <w:lvl w:ilvl="7" w:tplc="08090003" w:tentative="1">
+      <w:start w:val="1"/>
+      <w:numFmt w:val="bullet"/>
+      <w:lvlText w:val="o"/>
+      <w:lvlJc w:val="left"/>
+      <w:pPr>
+        <w:ind w:left="5760" w:hanging="360"/>
+      </w:pPr>
+      <w:rPr>
+        <w:rFonts w:ascii="Courier New" w:hAnsi="Courier New" w:cs="Courier New" w:hint="default"/>
+      </w:rPr>
+    </w:lvl>
+    <w:lvl w:ilvl="8" w:tplc="08090005" w:tentative="1">
+      <w:start w:val="1"/>
+      <w:numFmt w:val="bullet"/>
+      <w:lvlText w:val=""/>
+      <w:lvlJc w:val="left"/>
+      <w:pPr>
+        <w:ind w:left="6480" w:hanging="360"/>
+      </w:pPr>
+      <w:rPr>
+        <w:rFonts w:ascii="Wingdings" w:hAnsi="Wingdings" w:hint="default"/>
+      </w:rPr>
+    </w:lvl>
+  </w:abstractNum>
+  <w:abstractNum w:abstractNumId="1" w15:restartNumberingAfterBreak="0">
     <w:nsid w:val="063E217B"/>
     <w:multiLevelType w:val="hybridMultilevel"/>
     <w:tmpl w:val="49AE052A"/>
@@ -8476,7 +9017,7 @@
       </w:rPr>
     </w:lvl>
   </w:abstractNum>
-  <w:abstractNum w:abstractNumId="1" w15:restartNumberingAfterBreak="0">
+  <w:abstractNum w:abstractNumId="2" w15:restartNumberingAfterBreak="0">
     <w:nsid w:val="076321C5"/>
     <w:multiLevelType w:val="hybridMultilevel"/>
     <w:tmpl w:val="61DCB7AC"/>
@@ -8589,7 +9130,7 @@
       </w:rPr>
     </w:lvl>
   </w:abstractNum>
-  <w:abstractNum w:abstractNumId="2" w15:restartNumberingAfterBreak="0">
+  <w:abstractNum w:abstractNumId="3" w15:restartNumberingAfterBreak="0">
     <w:nsid w:val="18C20FE3"/>
     <w:multiLevelType w:val="multilevel"/>
     <w:tmpl w:val="CDE422FC"/>
@@ -8733,7 +9274,7 @@
       </w:rPr>
     </w:lvl>
   </w:abstractNum>
-  <w:abstractNum w:abstractNumId="3" w15:restartNumberingAfterBreak="0">
+  <w:abstractNum w:abstractNumId="4" w15:restartNumberingAfterBreak="0">
     <w:nsid w:val="211B3367"/>
     <w:multiLevelType w:val="multilevel"/>
     <w:tmpl w:val="58D412F8"/>
@@ -8882,7 +9423,7 @@
       </w:rPr>
     </w:lvl>
   </w:abstractNum>
-  <w:abstractNum w:abstractNumId="4" w15:restartNumberingAfterBreak="0">
+  <w:abstractNum w:abstractNumId="5" w15:restartNumberingAfterBreak="0">
     <w:nsid w:val="25BB3F02"/>
     <w:multiLevelType w:val="hybridMultilevel"/>
     <w:tmpl w:val="F7F4DDF8"/>
@@ -8995,7 +9536,7 @@
       </w:rPr>
     </w:lvl>
   </w:abstractNum>
-  <w:abstractNum w:abstractNumId="5" w15:restartNumberingAfterBreak="0">
+  <w:abstractNum w:abstractNumId="6" w15:restartNumberingAfterBreak="0">
     <w:nsid w:val="2CFE4EBD"/>
     <w:multiLevelType w:val="hybridMultilevel"/>
     <w:tmpl w:val="CBD2C61A"/>
@@ -9216,7 +9757,7 @@
       </w:rPr>
     </w:lvl>
   </w:abstractNum>
-  <w:abstractNum w:abstractNumId="6" w15:restartNumberingAfterBreak="0">
+  <w:abstractNum w:abstractNumId="7" w15:restartNumberingAfterBreak="0">
     <w:nsid w:val="2E343B59"/>
     <w:multiLevelType w:val="hybridMultilevel"/>
     <w:tmpl w:val="040A578A"/>
@@ -9329,7 +9870,7 @@
       </w:rPr>
     </w:lvl>
   </w:abstractNum>
-  <w:abstractNum w:abstractNumId="7" w15:restartNumberingAfterBreak="0">
+  <w:abstractNum w:abstractNumId="8" w15:restartNumberingAfterBreak="0">
     <w:nsid w:val="48DE33DB"/>
     <w:multiLevelType w:val="hybridMultilevel"/>
     <w:tmpl w:val="12407D3A"/>
@@ -9442,7 +9983,7 @@
       </w:rPr>
     </w:lvl>
   </w:abstractNum>
-  <w:abstractNum w:abstractNumId="8" w15:restartNumberingAfterBreak="0">
+  <w:abstractNum w:abstractNumId="9" w15:restartNumberingAfterBreak="0">
     <w:nsid w:val="519A349F"/>
     <w:multiLevelType w:val="hybridMultilevel"/>
     <w:tmpl w:val="E1B0C334"/>
@@ -9531,7 +10072,7 @@
       </w:pPr>
     </w:lvl>
   </w:abstractNum>
-  <w:abstractNum w:abstractNumId="9" w15:restartNumberingAfterBreak="0">
+  <w:abstractNum w:abstractNumId="10" w15:restartNumberingAfterBreak="0">
     <w:nsid w:val="537E46B8"/>
     <w:multiLevelType w:val="hybridMultilevel"/>
     <w:tmpl w:val="79B6AFA4"/>
@@ -9644,7 +10185,7 @@
       </w:rPr>
     </w:lvl>
   </w:abstractNum>
-  <w:abstractNum w:abstractNumId="10" w15:restartNumberingAfterBreak="0">
+  <w:abstractNum w:abstractNumId="11" w15:restartNumberingAfterBreak="0">
     <w:nsid w:val="5F963C15"/>
     <w:multiLevelType w:val="hybridMultilevel"/>
     <w:tmpl w:val="7EC27640"/>
@@ -9757,7 +10298,7 @@
       </w:rPr>
     </w:lvl>
   </w:abstractNum>
-  <w:abstractNum w:abstractNumId="11" w15:restartNumberingAfterBreak="0">
+  <w:abstractNum w:abstractNumId="12" w15:restartNumberingAfterBreak="0">
     <w:nsid w:val="605864DE"/>
     <w:multiLevelType w:val="hybridMultilevel"/>
     <w:tmpl w:val="D604E2B0"/>
@@ -9870,7 +10411,7 @@
       </w:rPr>
     </w:lvl>
   </w:abstractNum>
-  <w:abstractNum w:abstractNumId="12" w15:restartNumberingAfterBreak="0">
+  <w:abstractNum w:abstractNumId="13" w15:restartNumberingAfterBreak="0">
     <w:nsid w:val="642F2D5D"/>
     <w:multiLevelType w:val="hybridMultilevel"/>
     <w:tmpl w:val="015697B8"/>
@@ -9983,7 +10524,7 @@
       </w:rPr>
     </w:lvl>
   </w:abstractNum>
-  <w:abstractNum w:abstractNumId="13" w15:restartNumberingAfterBreak="0">
+  <w:abstractNum w:abstractNumId="14" w15:restartNumberingAfterBreak="0">
     <w:nsid w:val="72626601"/>
     <w:multiLevelType w:val="hybridMultilevel"/>
     <w:tmpl w:val="FCF4CADE"/>
@@ -10096,7 +10637,7 @@
       </w:rPr>
     </w:lvl>
   </w:abstractNum>
-  <w:abstractNum w:abstractNumId="14" w15:restartNumberingAfterBreak="0">
+  <w:abstractNum w:abstractNumId="15" w15:restartNumberingAfterBreak="0">
     <w:nsid w:val="799D514E"/>
     <w:multiLevelType w:val="hybridMultilevel"/>
     <w:tmpl w:val="25963918"/>
@@ -10209,50 +10750,53 @@
       </w:rPr>
     </w:lvl>
   </w:abstractNum>
-  <w:num w:numId="1" w16cid:durableId="729382024">
+  <w:num w:numId="1">
+    <w:abstractNumId w:val="9"/>
+  </w:num>
+  <w:num w:numId="2">
+    <w:abstractNumId w:val="2"/>
+  </w:num>
+  <w:num w:numId="3">
+    <w:abstractNumId w:val="10"/>
+  </w:num>
+  <w:num w:numId="4">
+    <w:abstractNumId w:val="5"/>
+  </w:num>
+  <w:num w:numId="5">
+    <w:abstractNumId w:val="3"/>
+  </w:num>
+  <w:num w:numId="6">
+    <w:abstractNumId w:val="4"/>
+  </w:num>
+  <w:num w:numId="7">
+    <w:abstractNumId w:val="15"/>
+  </w:num>
+  <w:num w:numId="8">
+    <w:abstractNumId w:val="14"/>
+  </w:num>
+  <w:num w:numId="9">
+    <w:abstractNumId w:val="13"/>
+  </w:num>
+  <w:num w:numId="10">
+    <w:abstractNumId w:val="12"/>
+  </w:num>
+  <w:num w:numId="11">
+    <w:abstractNumId w:val="1"/>
+  </w:num>
+  <w:num w:numId="12">
+    <w:abstractNumId w:val="11"/>
+  </w:num>
+  <w:num w:numId="13">
+    <w:abstractNumId w:val="6"/>
+  </w:num>
+  <w:num w:numId="14">
     <w:abstractNumId w:val="8"/>
   </w:num>
-  <w:num w:numId="2" w16cid:durableId="1973829212">
-    <w:abstractNumId w:val="1"/>
-  </w:num>
-  <w:num w:numId="3" w16cid:durableId="814837497">
-    <w:abstractNumId w:val="9"/>
-  </w:num>
-  <w:num w:numId="4" w16cid:durableId="815531683">
-    <w:abstractNumId w:val="4"/>
-  </w:num>
-  <w:num w:numId="5" w16cid:durableId="1754203214">
-    <w:abstractNumId w:val="2"/>
-  </w:num>
-  <w:num w:numId="6" w16cid:durableId="552355710">
-    <w:abstractNumId w:val="3"/>
-  </w:num>
-  <w:num w:numId="7" w16cid:durableId="178739720">
-    <w:abstractNumId w:val="14"/>
-  </w:num>
-  <w:num w:numId="8" w16cid:durableId="1695574733">
-    <w:abstractNumId w:val="13"/>
-  </w:num>
-  <w:num w:numId="9" w16cid:durableId="1292444684">
-    <w:abstractNumId w:val="12"/>
-  </w:num>
-  <w:num w:numId="10" w16cid:durableId="147749508">
-    <w:abstractNumId w:val="11"/>
-  </w:num>
-  <w:num w:numId="11" w16cid:durableId="770704951">
-    <w:abstractNumId w:val="0"/>
-  </w:num>
-  <w:num w:numId="12" w16cid:durableId="1492022648">
-    <w:abstractNumId w:val="10"/>
-  </w:num>
-  <w:num w:numId="13" w16cid:durableId="1342389793">
-    <w:abstractNumId w:val="5"/>
-  </w:num>
-  <w:num w:numId="14" w16cid:durableId="315498936">
+  <w:num w:numId="15">
     <w:abstractNumId w:val="7"/>
   </w:num>
-  <w:num w:numId="15" w16cid:durableId="233007320">
-    <w:abstractNumId w:val="6"/>
+  <w:num w:numId="16">
+    <w:abstractNumId w:val="0"/>
   </w:num>
 </w:numbering>
 </file>
@@ -11324,10 +11868,6 @@
 </file>
 
 <file path=customXml/item1.xml><?xml version="1.0" encoding="utf-8"?>
-<b:Sources xmlns:b="http://schemas.openxmlformats.org/officeDocument/2006/bibliography" xmlns="http://schemas.openxmlformats.org/officeDocument/2006/bibliography" SelectedStyle="\APASixthEditionOfficeOnline.xsl" StyleName="APA" Version="6"/>
-</file>
-
-<file path=customXml/item2.xml><?xml version="1.0" encoding="utf-8"?>
 <ct:contentTypeSchema xmlns:ct="http://schemas.microsoft.com/office/2006/metadata/contentType" xmlns:ma="http://schemas.microsoft.com/office/2006/metadata/properties/metaAttributes" ct:_="" ma:_="" ma:contentTypeName="Document" ma:contentTypeID="0x0101006B1E78E6D1050B458A4D21163565DD97" ma:contentTypeVersion="11" ma:contentTypeDescription="Create a new document." ma:contentTypeScope="" ma:versionID="7dd8358c4d965bb2a3921c7eaf13c0c2">
   <xsd:schema xmlns:xsd="http://www.w3.org/2001/XMLSchema" xmlns:xs="http://www.w3.org/2001/XMLSchema" xmlns:p="http://schemas.microsoft.com/office/2006/metadata/properties" xmlns:ns2="75cbb769-4480-470b-a070-954c19091f44" xmlns:ns3="ffae145f-3972-4edd-a074-e7ae880c658f" targetNamespace="http://schemas.microsoft.com/office/2006/metadata/properties" ma:root="true" ma:fieldsID="58e3f181a91d1861360010afbeabfd8b" ns2:_="" ns3:_="">
     <xsd:import namespace="75cbb769-4480-470b-a070-954c19091f44"/>
@@ -11538,7 +12078,17 @@
 </ct:contentTypeSchema>
 </file>
 
+<file path=customXml/item2.xml><?xml version="1.0" encoding="utf-8"?>
+<b:Sources xmlns:b="http://schemas.openxmlformats.org/officeDocument/2006/bibliography" xmlns="http://schemas.openxmlformats.org/officeDocument/2006/bibliography" SelectedStyle="\APASixthEditionOfficeOnline.xsl" StyleName="APA" Version="6"/>
+</file>
+
 <file path=customXml/item3.xml><?xml version="1.0" encoding="utf-8"?>
+<p:properties xmlns:p="http://schemas.microsoft.com/office/2006/metadata/properties" xmlns:xsi="http://www.w3.org/2001/XMLSchema-instance" xmlns:pc="http://schemas.microsoft.com/office/infopath/2007/PartnerControls">
+  <documentManagement/>
+</p:properties>
+</file>
+
+<file path=customXml/item4.xml><?xml version="1.0" encoding="utf-8"?>
 <?mso-contentType ?>
 <FormTemplates xmlns="http://schemas.microsoft.com/sharepoint/v3/contenttype/forms">
   <Display>DocumentLibraryForm</Display>
@@ -11547,21 +12097,7 @@
 </FormTemplates>
 </file>
 
-<file path=customXml/item4.xml><?xml version="1.0" encoding="utf-8"?>
-<p:properties xmlns:p="http://schemas.microsoft.com/office/2006/metadata/properties" xmlns:xsi="http://www.w3.org/2001/XMLSchema-instance" xmlns:pc="http://schemas.microsoft.com/office/infopath/2007/PartnerControls">
-  <documentManagement/>
-</p:properties>
-</file>
-
 <file path=customXml/itemProps1.xml><?xml version="1.0" encoding="utf-8"?>
-<ds:datastoreItem xmlns:ds="http://schemas.openxmlformats.org/officeDocument/2006/customXml" ds:itemID="{440AC3DB-7F67-415C-8BD0-87047ECA4039}">
-  <ds:schemaRefs>
-    <ds:schemaRef ds:uri="http://schemas.openxmlformats.org/officeDocument/2006/bibliography"/>
-  </ds:schemaRefs>
-</ds:datastoreItem>
-</file>
-
-<file path=customXml/itemProps2.xml><?xml version="1.0" encoding="utf-8"?>
 <ds:datastoreItem xmlns:ds="http://schemas.openxmlformats.org/officeDocument/2006/customXml" ds:itemID="{BCB6C496-CE16-4844-BE68-A3B550619DC0}">
   <ds:schemaRefs>
     <ds:schemaRef ds:uri="http://schemas.microsoft.com/office/2006/metadata/contentType"/>
@@ -11580,19 +12116,27 @@
 </ds:datastoreItem>
 </file>
 
-<file path=customXml/itemProps3.xml><?xml version="1.0" encoding="utf-8"?>
-<ds:datastoreItem xmlns:ds="http://schemas.openxmlformats.org/officeDocument/2006/customXml" ds:itemID="{06D47902-9856-487A-A40A-6714C0CCB1BC}">
+<file path=customXml/itemProps2.xml><?xml version="1.0" encoding="utf-8"?>
+<ds:datastoreItem xmlns:ds="http://schemas.openxmlformats.org/officeDocument/2006/customXml" ds:itemID="{440AC3DB-7F67-415C-8BD0-87047ECA4039}">
   <ds:schemaRefs>
-    <ds:schemaRef ds:uri="http://schemas.microsoft.com/sharepoint/v3/contenttype/forms"/>
+    <ds:schemaRef ds:uri="http://schemas.openxmlformats.org/officeDocument/2006/bibliography"/>
   </ds:schemaRefs>
 </ds:datastoreItem>
 </file>
 
-<file path=customXml/itemProps4.xml><?xml version="1.0" encoding="utf-8"?>
+<file path=customXml/itemProps3.xml><?xml version="1.0" encoding="utf-8"?>
 <ds:datastoreItem xmlns:ds="http://schemas.openxmlformats.org/officeDocument/2006/customXml" ds:itemID="{9644F679-622F-46C4-A39F-E52C850C35C1}">
   <ds:schemaRefs>
     <ds:schemaRef ds:uri="http://schemas.microsoft.com/office/2006/metadata/properties"/>
     <ds:schemaRef ds:uri="http://schemas.microsoft.com/office/infopath/2007/PartnerControls"/>
   </ds:schemaRefs>
 </ds:datastoreItem>
+</file>
+
+<file path=customXml/itemProps4.xml><?xml version="1.0" encoding="utf-8"?>
+<ds:datastoreItem xmlns:ds="http://schemas.openxmlformats.org/officeDocument/2006/customXml" ds:itemID="{06D47902-9856-487A-A40A-6714C0CCB1BC}">
+  <ds:schemaRefs>
+    <ds:schemaRef ds:uri="http://schemas.microsoft.com/sharepoint/v3/contenttype/forms"/>
+  </ds:schemaRefs>
+</ds:datastoreItem>
 </file>
</xml_diff>